<commit_message>
Atualização do arquivo Qualidade.docx
</commit_message>
<xml_diff>
--- a/Dot Project EAP/4. System Management/Entrega Final/ze/Qualidade.docx
+++ b/Dot Project EAP/4. System Management/Entrega Final/ze/Qualidade.docx
@@ -15,14 +15,14 @@
           <w:rFonts w:ascii="Arial" w:hAnsi="Arial" w:cs="Arial"/>
           <w:lang w:val="pt-BR"/>
         </w:rPr>
-        <w:t xml:space="preserve">Relatório de </w:t>
-      </w:r>
-      <w:r>
-        <w:rPr>
-          <w:rFonts w:ascii="Arial" w:hAnsi="Arial" w:cs="Arial"/>
-          <w:lang w:val="pt-BR"/>
-        </w:rPr>
-        <w:t>Qualidade</w:t>
+        <w:t>Indicadores</w:t>
+      </w:r>
+      <w:r>
+        <w:rPr>
+          <w:rFonts w:ascii="Arial" w:hAnsi="Arial" w:cs="Arial"/>
+          <w:lang w:val="pt-BR"/>
+        </w:rPr>
+        <w:t xml:space="preserve"> de Qualidade</w:t>
       </w:r>
     </w:p>
     <w:p>
@@ -52,6 +52,39 @@
         <w:jc w:val="center"/>
         <w:rPr>
           <w:rFonts w:ascii="Arial" w:hAnsi="Arial" w:cs="Arial"/>
+          <w:sz w:val="36"/>
+          <w:szCs w:val="36"/>
+          <w:lang w:val="pt-BR"/>
+        </w:rPr>
+      </w:pPr>
+    </w:p>
+    <w:p>
+      <w:pPr>
+        <w:jc w:val="center"/>
+        <w:rPr>
+          <w:rFonts w:ascii="Arial" w:hAnsi="Arial" w:cs="Arial"/>
+          <w:sz w:val="36"/>
+          <w:szCs w:val="36"/>
+          <w:lang w:val="pt-BR"/>
+        </w:rPr>
+      </w:pPr>
+    </w:p>
+    <w:p>
+      <w:pPr>
+        <w:jc w:val="center"/>
+        <w:rPr>
+          <w:rFonts w:ascii="Arial" w:hAnsi="Arial" w:cs="Arial"/>
+          <w:sz w:val="36"/>
+          <w:szCs w:val="36"/>
+          <w:lang w:val="pt-BR"/>
+        </w:rPr>
+      </w:pPr>
+    </w:p>
+    <w:p>
+      <w:pPr>
+        <w:jc w:val="center"/>
+        <w:rPr>
+          <w:rFonts w:ascii="Arial" w:hAnsi="Arial" w:cs="Arial"/>
           <w:sz w:val="52"/>
           <w:lang w:val="pt-BR"/>
         </w:rPr>
@@ -154,25 +187,6 @@
     </w:p>
     <w:p>
       <w:pPr>
-        <w:jc w:val="right"/>
-        <w:rPr>
-          <w:rFonts w:ascii="Arial" w:hAnsi="Arial" w:cs="Arial"/>
-          <w:lang w:val="pt-BR"/>
-        </w:rPr>
-      </w:pPr>
-    </w:p>
-    <w:p>
-      <w:pPr>
-        <w:jc w:val="right"/>
-        <w:rPr>
-          <w:rFonts w:ascii="Arial" w:hAnsi="Arial" w:cs="Arial"/>
-          <w:lang w:val="pt-BR"/>
-        </w:rPr>
-      </w:pPr>
-    </w:p>
-    <w:p>
-      <w:pPr>
-        <w:jc w:val="right"/>
         <w:rPr>
           <w:rFonts w:ascii="Arial" w:hAnsi="Arial" w:cs="Arial"/>
           <w:lang w:val="pt-BR"/>
@@ -988,36 +1002,673 @@
         <w:t>Brasília, DF - 2011</w:t>
       </w:r>
     </w:p>
-    <w:p>
-      <w:pPr>
-        <w:rPr>
-          <w:lang w:val="pt-BR"/>
-        </w:rPr>
-      </w:pPr>
-    </w:p>
-    <w:p>
-      <w:pPr>
-        <w:rPr>
-          <w:lang w:val="pt-BR"/>
-        </w:rPr>
-      </w:pPr>
-    </w:p>
-    <w:p>
-      <w:pPr>
-        <w:rPr>
-          <w:lang w:val="pt-BR"/>
-        </w:rPr>
-      </w:pPr>
-    </w:p>
-    <w:p>
-      <w:pPr>
-        <w:rPr>
-          <w:lang w:val="pt-BR"/>
-        </w:rPr>
-      </w:pPr>
-    </w:p>
-    <w:p>
-      <w:pPr>
+    <w:sdt>
+      <w:sdtPr>
+        <w:rPr>
+          <w:rFonts w:ascii="Times New Roman" w:eastAsia="Times New Roman" w:hAnsi="Times New Roman" w:cs="Times New Roman"/>
+          <w:b w:val="0"/>
+          <w:bCs w:val="0"/>
+          <w:color w:val="auto"/>
+          <w:sz w:val="24"/>
+          <w:szCs w:val="24"/>
+          <w:lang w:val="de-DE" w:eastAsia="pt-BR"/>
+        </w:rPr>
+        <w:id w:val="-1443064498"/>
+        <w:docPartObj>
+          <w:docPartGallery w:val="Table of Contents"/>
+          <w:docPartUnique/>
+        </w:docPartObj>
+      </w:sdtPr>
+      <w:sdtEndPr>
+        <w:rPr>
+          <w:noProof/>
+        </w:rPr>
+      </w:sdtEndPr>
+      <w:sdtContent>
+        <w:p>
+          <w:pPr>
+            <w:pStyle w:val="CabealhodoSumrio"/>
+            <w:jc w:val="center"/>
+            <w:rPr>
+              <w:lang w:val="pt-BR"/>
+            </w:rPr>
+          </w:pPr>
+          <w:r>
+            <w:rPr>
+              <w:lang w:val="pt-BR"/>
+            </w:rPr>
+            <w:t>Sumá</w:t>
+          </w:r>
+          <w:r>
+            <w:rPr>
+              <w:lang w:val="pt-BR"/>
+            </w:rPr>
+            <w:t>rio</w:t>
+          </w:r>
+        </w:p>
+        <w:p>
+          <w:pPr>
+            <w:pStyle w:val="Sumrio1"/>
+            <w:tabs>
+              <w:tab w:val="right" w:leader="dot" w:pos="8494"/>
+            </w:tabs>
+            <w:rPr>
+              <w:noProof/>
+            </w:rPr>
+          </w:pPr>
+          <w:r>
+            <w:rPr>
+              <w:b w:val="0"/>
+            </w:rPr>
+            <w:fldChar w:fldCharType="begin"/>
+          </w:r>
+          <w:r>
+            <w:instrText xml:space="preserve"> TOC \o "1-3" \h \z \u </w:instrText>
+          </w:r>
+          <w:r>
+            <w:rPr>
+              <w:b w:val="0"/>
+            </w:rPr>
+            <w:fldChar w:fldCharType="separate"/>
+          </w:r>
+          <w:r>
+            <w:rPr>
+              <w:noProof/>
+              <w:lang w:val="pt-BR"/>
+            </w:rPr>
+            <w:t>Introdução</w:t>
+          </w:r>
+          <w:r>
+            <w:rPr>
+              <w:noProof/>
+            </w:rPr>
+            <w:tab/>
+          </w:r>
+          <w:r>
+            <w:rPr>
+              <w:noProof/>
+            </w:rPr>
+            <w:fldChar w:fldCharType="begin"/>
+          </w:r>
+          <w:r>
+            <w:rPr>
+              <w:noProof/>
+            </w:rPr>
+            <w:instrText xml:space="preserve"> PAGEREF _Toc185496878 \h </w:instrText>
+          </w:r>
+          <w:r>
+            <w:rPr>
+              <w:noProof/>
+            </w:rPr>
+          </w:r>
+          <w:r>
+            <w:rPr>
+              <w:noProof/>
+            </w:rPr>
+            <w:fldChar w:fldCharType="separate"/>
+          </w:r>
+          <w:r>
+            <w:rPr>
+              <w:noProof/>
+            </w:rPr>
+            <w:t>3</w:t>
+          </w:r>
+          <w:r>
+            <w:rPr>
+              <w:noProof/>
+            </w:rPr>
+            <w:fldChar w:fldCharType="end"/>
+          </w:r>
+        </w:p>
+        <w:p>
+          <w:pPr>
+            <w:pStyle w:val="Sumrio1"/>
+            <w:tabs>
+              <w:tab w:val="right" w:leader="dot" w:pos="8494"/>
+            </w:tabs>
+            <w:rPr>
+              <w:noProof/>
+            </w:rPr>
+          </w:pPr>
+          <w:r>
+            <w:rPr>
+              <w:noProof/>
+              <w:lang w:val="pt-BR"/>
+            </w:rPr>
+            <w:t>Indicadores de Qualidade</w:t>
+          </w:r>
+          <w:r>
+            <w:rPr>
+              <w:noProof/>
+            </w:rPr>
+            <w:tab/>
+          </w:r>
+          <w:r>
+            <w:rPr>
+              <w:noProof/>
+            </w:rPr>
+            <w:fldChar w:fldCharType="begin"/>
+          </w:r>
+          <w:r>
+            <w:rPr>
+              <w:noProof/>
+            </w:rPr>
+            <w:instrText xml:space="preserve"> PAGEREF _Toc185496879 \h </w:instrText>
+          </w:r>
+          <w:r>
+            <w:rPr>
+              <w:noProof/>
+            </w:rPr>
+          </w:r>
+          <w:r>
+            <w:rPr>
+              <w:noProof/>
+            </w:rPr>
+            <w:fldChar w:fldCharType="separate"/>
+          </w:r>
+          <w:r>
+            <w:rPr>
+              <w:noProof/>
+            </w:rPr>
+            <w:t>4</w:t>
+          </w:r>
+          <w:r>
+            <w:rPr>
+              <w:noProof/>
+            </w:rPr>
+            <w:fldChar w:fldCharType="end"/>
+          </w:r>
+        </w:p>
+        <w:p>
+          <w:r>
+            <w:rPr>
+              <w:b/>
+              <w:bCs/>
+              <w:noProof/>
+            </w:rPr>
+            <w:fldChar w:fldCharType="end"/>
+          </w:r>
+        </w:p>
+      </w:sdtContent>
+    </w:sdt>
+    <w:p>
+      <w:pPr>
+        <w:pStyle w:val="Ttulo1"/>
+        <w:rPr>
+          <w:lang w:val="pt-BR"/>
+        </w:rPr>
+      </w:pPr>
+      <w:r>
+        <w:rPr>
+          <w:lang w:val="pt-BR"/>
+        </w:rPr>
+        <w:br w:type="column"/>
+      </w:r>
+      <w:bookmarkStart w:id="0" w:name="_Toc185496878"/>
+      <w:r>
+        <w:rPr>
+          <w:lang w:val="pt-BR"/>
+        </w:rPr>
+        <w:lastRenderedPageBreak/>
+        <w:t>Introdução</w:t>
+      </w:r>
+      <w:bookmarkEnd w:id="0"/>
+      <w:r>
+        <w:rPr>
+          <w:lang w:val="pt-BR"/>
+        </w:rPr>
+        <w:t xml:space="preserve"> </w:t>
+      </w:r>
+    </w:p>
+    <w:p>
+      <w:pPr>
+        <w:rPr>
+          <w:lang w:val="pt-BR"/>
+        </w:rPr>
+      </w:pPr>
+    </w:p>
+    <w:p>
+      <w:pPr>
+        <w:ind w:firstLine="708"/>
+        <w:rPr>
+          <w:lang w:val="pt-BR"/>
+        </w:rPr>
+      </w:pPr>
+      <w:r>
+        <w:rPr>
+          <w:lang w:val="pt-BR"/>
+        </w:rPr>
+        <w:t>Obter qualidade nos processos e produtos de engenharia de software</w:t>
+      </w:r>
+      <w:r>
+        <w:rPr>
+          <w:lang w:val="pt-BR"/>
+        </w:rPr>
+        <w:t xml:space="preserve"> não é uma tarefa trivial.  Existem inúmeros</w:t>
+      </w:r>
+      <w:r>
+        <w:rPr>
+          <w:lang w:val="pt-BR"/>
+        </w:rPr>
+        <w:t xml:space="preserve"> fatores que </w:t>
+      </w:r>
+      <w:r>
+        <w:rPr>
+          <w:lang w:val="pt-BR"/>
+        </w:rPr>
+        <w:t xml:space="preserve">influenciam na hora de </w:t>
+      </w:r>
+      <w:r>
+        <w:rPr>
+          <w:lang w:val="pt-BR"/>
+        </w:rPr>
+        <w:t>atingir os objetivos de qualidade</w:t>
+      </w:r>
+      <w:r>
+        <w:rPr>
+          <w:lang w:val="pt-BR"/>
+        </w:rPr>
+        <w:t>. O objetivo mais importante é garantir que o projeto será concluído dentro da qualidade desejada, garantindo a satisfação das necessidades de todos os envolvidos. Dentro de um projeto sua importância é comparada as áreas de custo e de tempo.</w:t>
+      </w:r>
+    </w:p>
+    <w:p>
+      <w:pPr>
+        <w:ind w:firstLine="708"/>
+        <w:rPr>
+          <w:lang w:val="pt-BR"/>
+        </w:rPr>
+      </w:pPr>
+      <w:r>
+        <w:rPr>
+          <w:lang w:val="pt-BR"/>
+        </w:rPr>
+        <w:t>A qualidade de um software pode ser separada em duas grandes áreas: Produto e processo.</w:t>
+      </w:r>
+    </w:p>
+    <w:p>
+      <w:pPr>
+        <w:ind w:firstLine="708"/>
+        <w:rPr>
+          <w:lang w:val="pt-BR"/>
+        </w:rPr>
+      </w:pPr>
+      <w:r>
+        <w:rPr>
+          <w:lang w:val="pt-BR"/>
+        </w:rPr>
+        <w:t xml:space="preserve">Dentro de produto, temos a qualidade relacionada diretamente </w:t>
+      </w:r>
+      <w:proofErr w:type="gramStart"/>
+      <w:r>
+        <w:rPr>
+          <w:lang w:val="pt-BR"/>
+        </w:rPr>
+        <w:t>aquilo</w:t>
+      </w:r>
+      <w:proofErr w:type="gramEnd"/>
+      <w:r>
+        <w:rPr>
+          <w:lang w:val="pt-BR"/>
+        </w:rPr>
+        <w:t xml:space="preserve"> que é produzido, pode ser aferida por meio de testes unitários; funcionais; de carga; de configuração; de interface, integração continua, fatoração de código e afins.</w:t>
+      </w:r>
+    </w:p>
+    <w:p>
+      <w:pPr>
+        <w:ind w:firstLine="708"/>
+        <w:rPr>
+          <w:lang w:val="pt-BR"/>
+        </w:rPr>
+      </w:pPr>
+      <w:r>
+        <w:rPr>
+          <w:lang w:val="pt-BR"/>
+        </w:rPr>
+        <w:t xml:space="preserve">Do outro lado temos </w:t>
+      </w:r>
+      <w:proofErr w:type="gramStart"/>
+      <w:r>
+        <w:rPr>
+          <w:lang w:val="pt-BR"/>
+        </w:rPr>
+        <w:t>a qualidade ligado</w:t>
+      </w:r>
+      <w:proofErr w:type="gramEnd"/>
+      <w:r>
+        <w:rPr>
+          <w:lang w:val="pt-BR"/>
+        </w:rPr>
+        <w:t xml:space="preserve"> ao processo, ou aos processos, que são tidos como referencias na hora da produção do software, como CMMI, MPS-BR e ISO.</w:t>
+      </w:r>
+    </w:p>
+    <w:p>
+      <w:pPr>
+        <w:ind w:firstLine="708"/>
+        <w:rPr>
+          <w:lang w:val="pt-BR"/>
+        </w:rPr>
+      </w:pPr>
+    </w:p>
+    <w:p>
+      <w:pPr>
+        <w:ind w:firstLine="708"/>
+        <w:rPr>
+          <w:lang w:val="pt-BR"/>
+        </w:rPr>
+      </w:pPr>
+    </w:p>
+    <w:p>
+      <w:pPr>
+        <w:rPr>
+          <w:rStyle w:val="Forte"/>
+          <w:b w:val="0"/>
+        </w:rPr>
+      </w:pPr>
+      <w:r>
+        <w:rPr>
+          <w:rStyle w:val="Forte"/>
+        </w:rPr>
+        <w:tab/>
+      </w:r>
+    </w:p>
+    <w:p>
+      <w:pPr>
+        <w:ind w:firstLine="360"/>
+        <w:rPr>
+          <w:lang w:val="pt-BR"/>
+        </w:rPr>
+      </w:pPr>
+    </w:p>
+    <w:p>
+      <w:pPr>
+        <w:ind w:firstLine="360"/>
+        <w:rPr>
+          <w:lang w:val="pt-BR"/>
+        </w:rPr>
+      </w:pPr>
+    </w:p>
+    <w:p>
+      <w:pPr>
+        <w:ind w:firstLine="360"/>
+        <w:rPr>
+          <w:lang w:val="pt-BR"/>
+        </w:rPr>
+      </w:pPr>
+    </w:p>
+    <w:p>
+      <w:pPr>
+        <w:ind w:firstLine="360"/>
+        <w:rPr>
+          <w:lang w:val="pt-BR"/>
+        </w:rPr>
+      </w:pPr>
+    </w:p>
+    <w:p>
+      <w:pPr>
+        <w:ind w:firstLine="360"/>
+        <w:rPr>
+          <w:lang w:val="pt-BR"/>
+        </w:rPr>
+      </w:pPr>
+    </w:p>
+    <w:p>
+      <w:pPr>
+        <w:ind w:firstLine="360"/>
+        <w:rPr>
+          <w:lang w:val="pt-BR"/>
+        </w:rPr>
+      </w:pPr>
+    </w:p>
+    <w:p>
+      <w:pPr>
+        <w:ind w:firstLine="360"/>
+        <w:rPr>
+          <w:lang w:val="pt-BR"/>
+        </w:rPr>
+      </w:pPr>
+    </w:p>
+    <w:p>
+      <w:pPr>
+        <w:ind w:firstLine="360"/>
+        <w:rPr>
+          <w:lang w:val="pt-BR"/>
+        </w:rPr>
+      </w:pPr>
+    </w:p>
+    <w:p>
+      <w:pPr>
+        <w:ind w:firstLine="360"/>
+        <w:rPr>
+          <w:lang w:val="pt-BR"/>
+        </w:rPr>
+      </w:pPr>
+    </w:p>
+    <w:p>
+      <w:pPr>
+        <w:ind w:firstLine="360"/>
+        <w:rPr>
+          <w:lang w:val="pt-BR"/>
+        </w:rPr>
+      </w:pPr>
+    </w:p>
+    <w:p>
+      <w:pPr>
+        <w:ind w:firstLine="360"/>
+        <w:rPr>
+          <w:lang w:val="pt-BR"/>
+        </w:rPr>
+      </w:pPr>
+    </w:p>
+    <w:p>
+      <w:pPr>
+        <w:ind w:firstLine="360"/>
+        <w:rPr>
+          <w:lang w:val="pt-BR"/>
+        </w:rPr>
+      </w:pPr>
+    </w:p>
+    <w:p>
+      <w:pPr>
+        <w:ind w:firstLine="360"/>
+        <w:rPr>
+          <w:lang w:val="pt-BR"/>
+        </w:rPr>
+      </w:pPr>
+    </w:p>
+    <w:p>
+      <w:pPr>
+        <w:ind w:firstLine="360"/>
+        <w:rPr>
+          <w:lang w:val="pt-BR"/>
+        </w:rPr>
+      </w:pPr>
+    </w:p>
+    <w:p>
+      <w:pPr>
+        <w:ind w:firstLine="360"/>
+        <w:rPr>
+          <w:lang w:val="pt-BR"/>
+        </w:rPr>
+      </w:pPr>
+    </w:p>
+    <w:p>
+      <w:pPr>
+        <w:ind w:firstLine="360"/>
+        <w:rPr>
+          <w:lang w:val="pt-BR"/>
+        </w:rPr>
+      </w:pPr>
+    </w:p>
+    <w:p>
+      <w:pPr>
+        <w:ind w:firstLine="360"/>
+        <w:rPr>
+          <w:lang w:val="pt-BR"/>
+        </w:rPr>
+      </w:pPr>
+    </w:p>
+    <w:p>
+      <w:pPr>
+        <w:ind w:firstLine="360"/>
+        <w:rPr>
+          <w:lang w:val="pt-BR"/>
+        </w:rPr>
+      </w:pPr>
+    </w:p>
+    <w:p>
+      <w:pPr>
+        <w:ind w:firstLine="360"/>
+        <w:rPr>
+          <w:lang w:val="pt-BR"/>
+        </w:rPr>
+      </w:pPr>
+    </w:p>
+    <w:p>
+      <w:pPr>
+        <w:ind w:firstLine="360"/>
+        <w:rPr>
+          <w:lang w:val="pt-BR"/>
+        </w:rPr>
+      </w:pPr>
+    </w:p>
+    <w:p>
+      <w:pPr>
+        <w:ind w:firstLine="360"/>
+        <w:rPr>
+          <w:lang w:val="pt-BR"/>
+        </w:rPr>
+      </w:pPr>
+    </w:p>
+    <w:p>
+      <w:pPr>
+        <w:ind w:firstLine="360"/>
+        <w:rPr>
+          <w:lang w:val="pt-BR"/>
+        </w:rPr>
+      </w:pPr>
+    </w:p>
+    <w:p>
+      <w:pPr>
+        <w:ind w:firstLine="360"/>
+        <w:rPr>
+          <w:lang w:val="pt-BR"/>
+        </w:rPr>
+      </w:pPr>
+    </w:p>
+    <w:p>
+      <w:pPr>
+        <w:ind w:firstLine="360"/>
+        <w:rPr>
+          <w:lang w:val="pt-BR"/>
+        </w:rPr>
+      </w:pPr>
+    </w:p>
+    <w:p>
+      <w:pPr>
+        <w:ind w:firstLine="360"/>
+        <w:rPr>
+          <w:lang w:val="pt-BR"/>
+        </w:rPr>
+      </w:pPr>
+    </w:p>
+    <w:p>
+      <w:pPr>
+        <w:ind w:firstLine="360"/>
+        <w:rPr>
+          <w:lang w:val="pt-BR"/>
+        </w:rPr>
+      </w:pPr>
+    </w:p>
+    <w:p>
+      <w:pPr>
+        <w:ind w:firstLine="360"/>
+        <w:rPr>
+          <w:lang w:val="pt-BR"/>
+        </w:rPr>
+      </w:pPr>
+    </w:p>
+    <w:p>
+      <w:pPr>
+        <w:ind w:firstLine="360"/>
+        <w:rPr>
+          <w:lang w:val="pt-BR"/>
+        </w:rPr>
+      </w:pPr>
+    </w:p>
+    <w:p>
+      <w:pPr>
+        <w:ind w:firstLine="360"/>
+        <w:rPr>
+          <w:lang w:val="pt-BR"/>
+        </w:rPr>
+      </w:pPr>
+    </w:p>
+    <w:p>
+      <w:pPr>
+        <w:pStyle w:val="Ttulo1"/>
+        <w:rPr>
+          <w:lang w:val="pt-BR"/>
+        </w:rPr>
+      </w:pPr>
+      <w:r>
+        <w:rPr>
+          <w:lang w:val="pt-BR"/>
+        </w:rPr>
+        <w:br w:type="column"/>
+      </w:r>
+      <w:bookmarkStart w:id="1" w:name="_Toc185496879"/>
+      <w:r>
+        <w:rPr>
+          <w:lang w:val="pt-BR"/>
+        </w:rPr>
+        <w:lastRenderedPageBreak/>
+        <w:t>Indicadores de Qualidade</w:t>
+      </w:r>
+      <w:bookmarkEnd w:id="1"/>
+    </w:p>
+    <w:p>
+      <w:pPr>
+        <w:pStyle w:val="PargrafodaLista"/>
+        <w:rPr>
+          <w:lang w:val="pt-BR"/>
+        </w:rPr>
+      </w:pPr>
+    </w:p>
+    <w:p>
+      <w:pPr>
+        <w:ind w:firstLine="708"/>
+        <w:rPr>
+          <w:lang w:val="pt-BR"/>
+        </w:rPr>
+      </w:pPr>
+      <w:r>
+        <w:rPr>
+          <w:lang w:val="pt-BR"/>
+        </w:rPr>
+        <w:t>A qualidade</w:t>
+      </w:r>
+      <w:r>
+        <w:rPr>
+          <w:lang w:val="pt-BR"/>
+        </w:rPr>
+        <w:t xml:space="preserve"> de um software</w:t>
+      </w:r>
+      <w:r>
+        <w:rPr>
+          <w:lang w:val="pt-BR"/>
+        </w:rPr>
+        <w:t xml:space="preserve"> envolve inúmeras dimensões, dentre elas podemos citar as que serão </w:t>
+      </w:r>
+      <w:r>
+        <w:rPr>
+          <w:lang w:val="pt-BR"/>
+        </w:rPr>
+        <w:t>consideradas em nosso projeto:</w:t>
+      </w:r>
+    </w:p>
+    <w:p>
+      <w:pPr>
+        <w:pStyle w:val="PargrafodaLista"/>
         <w:rPr>
           <w:lang w:val="pt-BR"/>
         </w:rPr>
@@ -1038,14 +1689,13 @@
         <w:rPr>
           <w:lang w:val="pt-BR"/>
         </w:rPr>
-        <w:lastRenderedPageBreak/>
-        <w:t>Indicadores</w:t>
-      </w:r>
-      <w:r>
-        <w:rPr>
-          <w:lang w:val="pt-BR"/>
-        </w:rPr>
-        <w:t xml:space="preserve"> de Qualidade </w:t>
+        <w:t xml:space="preserve">Ter </w:t>
+      </w:r>
+      <w:r>
+        <w:rPr>
+          <w:lang w:val="pt-BR"/>
+        </w:rPr>
+        <w:t>Cobertura de código de 90%</w:t>
       </w:r>
     </w:p>
     <w:p>
@@ -1063,19 +1713,53 @@
         <w:rPr>
           <w:lang w:val="pt-BR"/>
         </w:rPr>
-        <w:t xml:space="preserve">Cobertura de </w:t>
-      </w:r>
-      <w:r>
-        <w:rPr>
-          <w:lang w:val="pt-BR"/>
-        </w:rPr>
-        <w:t>código</w:t>
-      </w:r>
-      <w:r>
-        <w:rPr>
-          <w:lang w:val="pt-BR"/>
-        </w:rPr>
-        <w:t xml:space="preserve"> de 90%</w:t>
+        <w:t>Teste unitário das funcionalidades desenvolvidas</w:t>
+      </w:r>
+    </w:p>
+    <w:p>
+      <w:pPr>
+        <w:pStyle w:val="PargrafodaLista"/>
+        <w:numPr>
+          <w:ilvl w:val="1"/>
+          <w:numId w:val="1"/>
+        </w:numPr>
+        <w:rPr>
+          <w:lang w:val="pt-BR"/>
+        </w:rPr>
+      </w:pPr>
+      <w:r>
+        <w:rPr>
+          <w:lang w:val="pt-BR"/>
+        </w:rPr>
+        <w:t xml:space="preserve">Os testes unitários serão escritos a partir das </w:t>
+      </w:r>
+      <w:proofErr w:type="spellStart"/>
+      <w:r>
+        <w:rPr>
+          <w:lang w:val="pt-BR"/>
+        </w:rPr>
+        <w:t>user</w:t>
+      </w:r>
+      <w:proofErr w:type="spellEnd"/>
+      <w:r>
+        <w:rPr>
+          <w:lang w:val="pt-BR"/>
+        </w:rPr>
+        <w:t xml:space="preserve"> </w:t>
+      </w:r>
+      <w:proofErr w:type="spellStart"/>
+      <w:r>
+        <w:rPr>
+          <w:lang w:val="pt-BR"/>
+        </w:rPr>
+        <w:t>stories</w:t>
+      </w:r>
+      <w:proofErr w:type="spellEnd"/>
+      <w:r>
+        <w:rPr>
+          <w:lang w:val="pt-BR"/>
+        </w:rPr>
+        <w:t xml:space="preserve"> envolvidos no desenvolvimento daquela funcionalidade.</w:t>
       </w:r>
     </w:p>
     <w:p>
@@ -1093,14 +1777,26 @@
         <w:rPr>
           <w:lang w:val="pt-BR"/>
         </w:rPr>
-        <w:t>Severidade dos defeitos</w:t>
+        <w:t>Severidade de</w:t>
+      </w:r>
+      <w:r>
+        <w:rPr>
+          <w:lang w:val="pt-BR"/>
+        </w:rPr>
+        <w:t xml:space="preserve"> defeitos</w:t>
+      </w:r>
+      <w:r>
+        <w:rPr>
+          <w:lang w:val="pt-BR"/>
+        </w:rPr>
+        <w:t xml:space="preserve"> aceitos:</w:t>
       </w:r>
     </w:p>
     <w:p>
       <w:pPr>
         <w:pStyle w:val="PargrafodaLista"/>
         <w:numPr>
-          <w:ilvl w:val="0"/>
+          <w:ilvl w:val="1"/>
           <w:numId w:val="1"/>
         </w:numPr>
         <w:rPr>
@@ -1111,10 +1807,228 @@
         <w:rPr>
           <w:lang w:val="pt-BR"/>
         </w:rPr>
-        <w:t xml:space="preserve">0% blocante, 0% critico </w:t>
-      </w:r>
-      <w:bookmarkStart w:id="0" w:name="_GoBack"/>
-      <w:bookmarkEnd w:id="0"/>
+        <w:t xml:space="preserve">0% </w:t>
+      </w:r>
+      <w:r>
+        <w:rPr>
+          <w:lang w:val="pt-BR"/>
+        </w:rPr>
+        <w:t xml:space="preserve">de defeitos </w:t>
+      </w:r>
+      <w:proofErr w:type="spellStart"/>
+      <w:r>
+        <w:rPr>
+          <w:lang w:val="pt-BR"/>
+        </w:rPr>
+        <w:t>blocante</w:t>
+      </w:r>
+      <w:r>
+        <w:rPr>
+          <w:lang w:val="pt-BR"/>
+        </w:rPr>
+        <w:t>s</w:t>
+      </w:r>
+      <w:proofErr w:type="spellEnd"/>
+      <w:r>
+        <w:rPr>
+          <w:lang w:val="pt-BR"/>
+        </w:rPr>
+        <w:t>.</w:t>
+      </w:r>
+    </w:p>
+    <w:p>
+      <w:pPr>
+        <w:pStyle w:val="PargrafodaLista"/>
+        <w:numPr>
+          <w:ilvl w:val="1"/>
+          <w:numId w:val="1"/>
+        </w:numPr>
+        <w:rPr>
+          <w:lang w:val="pt-BR"/>
+        </w:rPr>
+      </w:pPr>
+      <w:r>
+        <w:rPr>
+          <w:lang w:val="pt-BR"/>
+        </w:rPr>
+        <w:t>0%</w:t>
+      </w:r>
+      <w:r>
+        <w:rPr>
+          <w:lang w:val="pt-BR"/>
+        </w:rPr>
+        <w:t xml:space="preserve"> de defeitos</w:t>
+      </w:r>
+      <w:r>
+        <w:rPr>
+          <w:lang w:val="pt-BR"/>
+        </w:rPr>
+        <w:t xml:space="preserve"> </w:t>
+      </w:r>
+      <w:r>
+        <w:rPr>
+          <w:lang w:val="pt-BR"/>
+        </w:rPr>
+        <w:t>críticos.</w:t>
+      </w:r>
+    </w:p>
+    <w:p>
+      <w:pPr>
+        <w:pStyle w:val="PargrafodaLista"/>
+        <w:numPr>
+          <w:ilvl w:val="1"/>
+          <w:numId w:val="1"/>
+        </w:numPr>
+        <w:rPr>
+          <w:lang w:val="pt-BR"/>
+        </w:rPr>
+      </w:pPr>
+      <w:r>
+        <w:rPr>
+          <w:lang w:val="pt-BR"/>
+        </w:rPr>
+        <w:t>0% de defeitos normais.</w:t>
+      </w:r>
+      <w:r>
+        <w:rPr>
+          <w:lang w:val="pt-BR"/>
+        </w:rPr>
+        <w:t xml:space="preserve"> </w:t>
+      </w:r>
+    </w:p>
+    <w:p>
+      <w:pPr>
+        <w:rPr>
+          <w:lang w:val="pt-BR"/>
+        </w:rPr>
+      </w:pPr>
+    </w:p>
+    <w:p>
+      <w:pPr>
+        <w:rPr>
+          <w:lang w:val="pt-BR"/>
+        </w:rPr>
+      </w:pPr>
+    </w:p>
+    <w:p>
+      <w:pPr>
+        <w:rPr>
+          <w:lang w:val="pt-BR"/>
+        </w:rPr>
+      </w:pPr>
+      <w:r>
+        <w:rPr>
+          <w:lang w:val="pt-BR"/>
+        </w:rPr>
+        <w:t>Critérios de entrega e de satisfação</w:t>
+      </w:r>
+    </w:p>
+    <w:p>
+      <w:pPr>
+        <w:rPr>
+          <w:lang w:val="pt-BR"/>
+        </w:rPr>
+      </w:pPr>
+    </w:p>
+    <w:p>
+      <w:pPr>
+        <w:ind w:firstLine="708"/>
+        <w:rPr>
+          <w:lang w:val="pt-BR"/>
+        </w:rPr>
+      </w:pPr>
+      <w:r>
+        <w:rPr>
+          <w:lang w:val="pt-BR"/>
+        </w:rPr>
+        <w:t xml:space="preserve">O software somente poderá ser liberado para o cliente quando os critérios de qualidade estipulados acima forem todos alcançados. Após a liberação para o cliente esse software passará por um período de teste de </w:t>
+      </w:r>
+      <w:proofErr w:type="gramStart"/>
+      <w:r>
+        <w:rPr>
+          <w:lang w:val="pt-BR"/>
+        </w:rPr>
+        <w:t>2</w:t>
+      </w:r>
+      <w:proofErr w:type="gramEnd"/>
+      <w:r>
+        <w:rPr>
+          <w:lang w:val="pt-BR"/>
+        </w:rPr>
+        <w:t xml:space="preserve"> semanas junto ao cliente, onde o cliente irá testar o software usando-o sozinho. </w:t>
+      </w:r>
+    </w:p>
+    <w:p>
+      <w:pPr>
+        <w:ind w:firstLine="708"/>
+        <w:rPr>
+          <w:lang w:val="pt-BR"/>
+        </w:rPr>
+      </w:pPr>
+      <w:r>
+        <w:rPr>
+          <w:lang w:val="pt-BR"/>
+        </w:rPr>
+        <w:t>Após esse período o software volta para a equipe, que irá trabalhar para corrigir as melhorias propostas pelo cliente, mediante a uma prévia negociação entre o gerente de projetos e o cliente. Esse ciclo de “manutenção” junto a equipe</w:t>
+      </w:r>
+      <w:proofErr w:type="gramStart"/>
+      <w:r>
+        <w:rPr>
+          <w:lang w:val="pt-BR"/>
+        </w:rPr>
+        <w:t>, é</w:t>
+      </w:r>
+      <w:proofErr w:type="gramEnd"/>
+      <w:r>
+        <w:rPr>
+          <w:lang w:val="pt-BR"/>
+        </w:rPr>
+        <w:t xml:space="preserve"> considerado o critério para a entrega do software, ou seja, somente depois do software ter passado por um período de testes junto ao cliente ele poderá ser considerado pronto para a entrega.</w:t>
+      </w:r>
+    </w:p>
+    <w:p>
+      <w:pPr>
+        <w:ind w:firstLine="708"/>
+        <w:rPr>
+          <w:lang w:val="pt-BR"/>
+        </w:rPr>
+      </w:pPr>
+      <w:r>
+        <w:rPr>
+          <w:lang w:val="pt-BR"/>
+        </w:rPr>
+        <w:t xml:space="preserve"> Se não existir a necessidade do software voltar para a equipe depois dos testes realizados pelo cliente, o software que cumpriu os critérios de </w:t>
+      </w:r>
+      <w:proofErr w:type="gramStart"/>
+      <w:r>
+        <w:rPr>
+          <w:lang w:val="pt-BR"/>
+        </w:rPr>
+        <w:t>satisfação(</w:t>
+      </w:r>
+      <w:proofErr w:type="gramEnd"/>
+      <w:r>
+        <w:rPr>
+          <w:lang w:val="pt-BR"/>
+        </w:rPr>
+        <w:t xml:space="preserve">critério mínimo para ser enviado para testes) será considerado a partir de então software que pode ser liberado para o cliente. </w:t>
+      </w:r>
+    </w:p>
+    <w:p>
+      <w:pPr>
+        <w:rPr>
+          <w:lang w:val="pt-BR"/>
+        </w:rPr>
+      </w:pPr>
+    </w:p>
+    <w:p>
+      <w:pPr>
+        <w:rPr>
+          <w:lang w:val="pt-BR"/>
+        </w:rPr>
+      </w:pPr>
+      <w:bookmarkStart w:id="2" w:name="_GoBack"/>
+      <w:bookmarkEnd w:id="2"/>
     </w:p>
     <w:sectPr>
       <w:pgSz w:w="11906" w:h="16838"/>
@@ -1143,7 +2057,7 @@
         <w:rFonts w:ascii="Times New Roman" w:eastAsia="Times New Roman" w:hAnsi="Times New Roman" w:cs="Times New Roman" w:hint="default"/>
       </w:rPr>
     </w:lvl>
-    <w:lvl w:ilvl="1" w:tplc="04160003" w:tentative="1">
+    <w:lvl w:ilvl="1" w:tplc="04160003">
       <w:start w:val="1"/>
       <w:numFmt w:val="bullet"/>
       <w:lvlText w:val="o"/>
@@ -1416,6 +2330,29 @@
       <w:lang w:val="de-DE" w:eastAsia="pt-BR"/>
     </w:rPr>
   </w:style>
+  <w:style w:type="paragraph" w:styleId="Ttulo1">
+    <w:name w:val="heading 1"/>
+    <w:basedOn w:val="Normal"/>
+    <w:next w:val="Normal"/>
+    <w:link w:val="Ttulo1Char"/>
+    <w:uiPriority w:val="9"/>
+    <w:qFormat/>
+    <w:rsid w:val="00342916"/>
+    <w:pPr>
+      <w:keepNext/>
+      <w:keepLines/>
+      <w:spacing w:before="480"/>
+      <w:outlineLvl w:val="0"/>
+    </w:pPr>
+    <w:rPr>
+      <w:rFonts w:asciiTheme="majorHAnsi" w:eastAsiaTheme="majorEastAsia" w:hAnsiTheme="majorHAnsi" w:cstheme="majorBidi"/>
+      <w:b/>
+      <w:bCs/>
+      <w:color w:val="345A8A" w:themeColor="accent1" w:themeShade="B5"/>
+      <w:sz w:val="32"/>
+      <w:szCs w:val="32"/>
+    </w:rPr>
+  </w:style>
   <w:style w:type="character" w:default="1" w:styleId="Fontepargpadro">
     <w:name w:val="Default Paragraph Font"/>
     <w:uiPriority w:val="1"/>
@@ -1453,6 +2390,96 @@
       <w:ind w:left="720"/>
       <w:contextualSpacing/>
     </w:pPr>
+  </w:style>
+  <w:style w:type="character" w:customStyle="1" w:styleId="Ttulo1Char">
+    <w:name w:val="Título 1 Char"/>
+    <w:basedOn w:val="Fontepargpadro"/>
+    <w:link w:val="Ttulo1"/>
+    <w:uiPriority w:val="9"/>
+    <w:rsid w:val="00342916"/>
+    <w:rPr>
+      <w:rFonts w:asciiTheme="majorHAnsi" w:eastAsiaTheme="majorEastAsia" w:hAnsiTheme="majorHAnsi" w:cstheme="majorBidi"/>
+      <w:b/>
+      <w:bCs/>
+      <w:color w:val="345A8A" w:themeColor="accent1" w:themeShade="B5"/>
+      <w:sz w:val="32"/>
+      <w:szCs w:val="32"/>
+      <w:lang w:val="de-DE" w:eastAsia="pt-BR"/>
+    </w:rPr>
+  </w:style>
+  <w:style w:type="paragraph" w:styleId="CabealhodoSumrio">
+    <w:name w:val="TOC Heading"/>
+    <w:basedOn w:val="Ttulo1"/>
+    <w:next w:val="Normal"/>
+    <w:uiPriority w:val="39"/>
+    <w:unhideWhenUsed/>
+    <w:qFormat/>
+    <w:rsid w:val="00342916"/>
+    <w:pPr>
+      <w:spacing w:line="276" w:lineRule="auto"/>
+      <w:outlineLvl w:val="9"/>
+    </w:pPr>
+    <w:rPr>
+      <w:color w:val="365F91" w:themeColor="accent1" w:themeShade="BF"/>
+      <w:sz w:val="28"/>
+      <w:szCs w:val="28"/>
+      <w:lang w:val="en-US" w:eastAsia="en-US"/>
+    </w:rPr>
+  </w:style>
+  <w:style w:type="paragraph" w:styleId="Sumrio1">
+    <w:name w:val="toc 1"/>
+    <w:basedOn w:val="Normal"/>
+    <w:next w:val="Normal"/>
+    <w:autoRedefine/>
+    <w:uiPriority w:val="39"/>
+    <w:unhideWhenUsed/>
+    <w:rsid w:val="00342916"/>
+    <w:pPr>
+      <w:spacing w:before="120"/>
+    </w:pPr>
+    <w:rPr>
+      <w:rFonts w:asciiTheme="minorHAnsi" w:hAnsiTheme="minorHAnsi"/>
+      <w:b/>
+    </w:rPr>
+  </w:style>
+  <w:style w:type="character" w:styleId="Forte">
+    <w:name w:val="Strong"/>
+    <w:basedOn w:val="Fontepargpadro"/>
+    <w:uiPriority w:val="22"/>
+    <w:qFormat/>
+    <w:rsid w:val="00342916"/>
+    <w:rPr>
+      <w:b/>
+      <w:bCs/>
+    </w:rPr>
+  </w:style>
+  <w:style w:type="paragraph" w:styleId="Textodebalo">
+    <w:name w:val="Balloon Text"/>
+    <w:basedOn w:val="Normal"/>
+    <w:link w:val="TextodebaloChar"/>
+    <w:uiPriority w:val="99"/>
+    <w:semiHidden/>
+    <w:unhideWhenUsed/>
+    <w:rsid w:val="00342916"/>
+    <w:rPr>
+      <w:rFonts w:ascii="Tahoma" w:hAnsi="Tahoma" w:cs="Tahoma"/>
+      <w:sz w:val="16"/>
+      <w:szCs w:val="16"/>
+    </w:rPr>
+  </w:style>
+  <w:style w:type="character" w:customStyle="1" w:styleId="TextodebaloChar">
+    <w:name w:val="Texto de balão Char"/>
+    <w:basedOn w:val="Fontepargpadro"/>
+    <w:link w:val="Textodebalo"/>
+    <w:uiPriority w:val="99"/>
+    <w:semiHidden/>
+    <w:rsid w:val="00342916"/>
+    <w:rPr>
+      <w:rFonts w:ascii="Tahoma" w:eastAsia="Times New Roman" w:hAnsi="Tahoma" w:cs="Tahoma"/>
+      <w:sz w:val="16"/>
+      <w:szCs w:val="16"/>
+      <w:lang w:val="de-DE" w:eastAsia="pt-BR"/>
+    </w:rPr>
   </w:style>
 </w:styles>
 </file>
@@ -1627,6 +2654,29 @@
       <w:lang w:val="de-DE" w:eastAsia="pt-BR"/>
     </w:rPr>
   </w:style>
+  <w:style w:type="paragraph" w:styleId="Ttulo1">
+    <w:name w:val="heading 1"/>
+    <w:basedOn w:val="Normal"/>
+    <w:next w:val="Normal"/>
+    <w:link w:val="Ttulo1Char"/>
+    <w:uiPriority w:val="9"/>
+    <w:qFormat/>
+    <w:rsid w:val="00342916"/>
+    <w:pPr>
+      <w:keepNext/>
+      <w:keepLines/>
+      <w:spacing w:before="480"/>
+      <w:outlineLvl w:val="0"/>
+    </w:pPr>
+    <w:rPr>
+      <w:rFonts w:asciiTheme="majorHAnsi" w:eastAsiaTheme="majorEastAsia" w:hAnsiTheme="majorHAnsi" w:cstheme="majorBidi"/>
+      <w:b/>
+      <w:bCs/>
+      <w:color w:val="345A8A" w:themeColor="accent1" w:themeShade="B5"/>
+      <w:sz w:val="32"/>
+      <w:szCs w:val="32"/>
+    </w:rPr>
+  </w:style>
   <w:style w:type="character" w:default="1" w:styleId="Fontepargpadro">
     <w:name w:val="Default Paragraph Font"/>
     <w:uiPriority w:val="1"/>
@@ -1664,6 +2714,96 @@
       <w:ind w:left="720"/>
       <w:contextualSpacing/>
     </w:pPr>
+  </w:style>
+  <w:style w:type="character" w:customStyle="1" w:styleId="Ttulo1Char">
+    <w:name w:val="Título 1 Char"/>
+    <w:basedOn w:val="Fontepargpadro"/>
+    <w:link w:val="Ttulo1"/>
+    <w:uiPriority w:val="9"/>
+    <w:rsid w:val="00342916"/>
+    <w:rPr>
+      <w:rFonts w:asciiTheme="majorHAnsi" w:eastAsiaTheme="majorEastAsia" w:hAnsiTheme="majorHAnsi" w:cstheme="majorBidi"/>
+      <w:b/>
+      <w:bCs/>
+      <w:color w:val="345A8A" w:themeColor="accent1" w:themeShade="B5"/>
+      <w:sz w:val="32"/>
+      <w:szCs w:val="32"/>
+      <w:lang w:val="de-DE" w:eastAsia="pt-BR"/>
+    </w:rPr>
+  </w:style>
+  <w:style w:type="paragraph" w:styleId="CabealhodoSumrio">
+    <w:name w:val="TOC Heading"/>
+    <w:basedOn w:val="Ttulo1"/>
+    <w:next w:val="Normal"/>
+    <w:uiPriority w:val="39"/>
+    <w:unhideWhenUsed/>
+    <w:qFormat/>
+    <w:rsid w:val="00342916"/>
+    <w:pPr>
+      <w:spacing w:line="276" w:lineRule="auto"/>
+      <w:outlineLvl w:val="9"/>
+    </w:pPr>
+    <w:rPr>
+      <w:color w:val="365F91" w:themeColor="accent1" w:themeShade="BF"/>
+      <w:sz w:val="28"/>
+      <w:szCs w:val="28"/>
+      <w:lang w:val="en-US" w:eastAsia="en-US"/>
+    </w:rPr>
+  </w:style>
+  <w:style w:type="paragraph" w:styleId="Sumrio1">
+    <w:name w:val="toc 1"/>
+    <w:basedOn w:val="Normal"/>
+    <w:next w:val="Normal"/>
+    <w:autoRedefine/>
+    <w:uiPriority w:val="39"/>
+    <w:unhideWhenUsed/>
+    <w:rsid w:val="00342916"/>
+    <w:pPr>
+      <w:spacing w:before="120"/>
+    </w:pPr>
+    <w:rPr>
+      <w:rFonts w:asciiTheme="minorHAnsi" w:hAnsiTheme="minorHAnsi"/>
+      <w:b/>
+    </w:rPr>
+  </w:style>
+  <w:style w:type="character" w:styleId="Forte">
+    <w:name w:val="Strong"/>
+    <w:basedOn w:val="Fontepargpadro"/>
+    <w:uiPriority w:val="22"/>
+    <w:qFormat/>
+    <w:rsid w:val="00342916"/>
+    <w:rPr>
+      <w:b/>
+      <w:bCs/>
+    </w:rPr>
+  </w:style>
+  <w:style w:type="paragraph" w:styleId="Textodebalo">
+    <w:name w:val="Balloon Text"/>
+    <w:basedOn w:val="Normal"/>
+    <w:link w:val="TextodebaloChar"/>
+    <w:uiPriority w:val="99"/>
+    <w:semiHidden/>
+    <w:unhideWhenUsed/>
+    <w:rsid w:val="00342916"/>
+    <w:rPr>
+      <w:rFonts w:ascii="Tahoma" w:hAnsi="Tahoma" w:cs="Tahoma"/>
+      <w:sz w:val="16"/>
+      <w:szCs w:val="16"/>
+    </w:rPr>
+  </w:style>
+  <w:style w:type="character" w:customStyle="1" w:styleId="TextodebaloChar">
+    <w:name w:val="Texto de balão Char"/>
+    <w:basedOn w:val="Fontepargpadro"/>
+    <w:link w:val="Textodebalo"/>
+    <w:uiPriority w:val="99"/>
+    <w:semiHidden/>
+    <w:rsid w:val="00342916"/>
+    <w:rPr>
+      <w:rFonts w:ascii="Tahoma" w:eastAsia="Times New Roman" w:hAnsi="Tahoma" w:cs="Tahoma"/>
+      <w:sz w:val="16"/>
+      <w:szCs w:val="16"/>
+      <w:lang w:val="de-DE" w:eastAsia="pt-BR"/>
+    </w:rPr>
   </w:style>
 </w:styles>
 </file>

</xml_diff>

<commit_message>
Atualizados os dados de Qualidade.docx e adicionadas as stories planejadas no documento UserStories.xlsx
</commit_message>
<xml_diff>
--- a/Dot Project EAP/4. System Management/Entrega Final/ze/Qualidade.docx
+++ b/Dot Project EAP/4. System Management/Entrega Final/ze/Qualidade.docx
@@ -1713,7 +1713,21 @@
         <w:rPr>
           <w:lang w:val="pt-BR"/>
         </w:rPr>
-        <w:t>Teste unitário das funcionalidades desenvolvidas</w:t>
+        <w:t xml:space="preserve">O vai e vem da área de teste e da área de </w:t>
+      </w:r>
+      <w:proofErr w:type="gramStart"/>
+      <w:r>
+        <w:rPr>
+          <w:lang w:val="pt-BR"/>
+        </w:rPr>
+        <w:t>implementação</w:t>
+      </w:r>
+      <w:proofErr w:type="gramEnd"/>
+      <w:r>
+        <w:rPr>
+          <w:lang w:val="pt-BR"/>
+        </w:rPr>
+        <w:t xml:space="preserve"> é limitado a duas transições.</w:t>
       </w:r>
     </w:p>
     <w:p>
@@ -1731,36 +1745,36 @@
         <w:rPr>
           <w:lang w:val="pt-BR"/>
         </w:rPr>
-        <w:t xml:space="preserve">Os testes unitários serão escritos a partir das </w:t>
-      </w:r>
-      <w:proofErr w:type="spellStart"/>
-      <w:r>
-        <w:rPr>
-          <w:lang w:val="pt-BR"/>
-        </w:rPr>
-        <w:t>user</w:t>
-      </w:r>
-      <w:proofErr w:type="spellEnd"/>
-      <w:r>
-        <w:rPr>
-          <w:lang w:val="pt-BR"/>
-        </w:rPr>
-        <w:t xml:space="preserve"> </w:t>
-      </w:r>
-      <w:proofErr w:type="spellStart"/>
-      <w:r>
-        <w:rPr>
-          <w:lang w:val="pt-BR"/>
-        </w:rPr>
-        <w:t>stories</w:t>
-      </w:r>
-      <w:proofErr w:type="spellEnd"/>
-      <w:r>
-        <w:rPr>
-          <w:lang w:val="pt-BR"/>
-        </w:rPr>
-        <w:t xml:space="preserve"> envolvidos no desenvolvimento daquela funcionalidade.</w:t>
-      </w:r>
+        <w:t xml:space="preserve">Ao finalizar uma funcionalidade o implementador deve testa-la antes de enviar para a área de teste. Quando a funcionalidade chega para os testadores eles </w:t>
+      </w:r>
+      <w:proofErr w:type="gramStart"/>
+      <w:r>
+        <w:rPr>
+          <w:lang w:val="pt-BR"/>
+        </w:rPr>
+        <w:t>implementam</w:t>
+      </w:r>
+      <w:proofErr w:type="gramEnd"/>
+      <w:r>
+        <w:rPr>
+          <w:lang w:val="pt-BR"/>
+        </w:rPr>
+        <w:t xml:space="preserve"> os testes unitários e os teste necessários para liberação da funcionalidade, definidos pelo critérios de aceitação anteriormente definidos pelo </w:t>
+      </w:r>
+      <w:r>
+        <w:rPr>
+          <w:lang w:val="en-US"/>
+        </w:rPr>
+        <w:t>product owner</w:t>
+      </w:r>
+      <w:r>
+        <w:rPr>
+          <w:lang w:val="pt-BR"/>
+        </w:rPr>
+        <w:t xml:space="preserve"> juntamente do gerente. Após a realização dos testes a funcionalidade poderá voltar para o desenvolvedor para que ele corrigir os erros encontrados pelos testadores, esse ciclo de desenvolvedor-testador é limitado a duas transições.</w:t>
+      </w:r>
+      <w:bookmarkStart w:id="2" w:name="_GoBack"/>
+      <w:bookmarkEnd w:id="2"/>
     </w:p>
     <w:p>
       <w:pPr>
@@ -1777,19 +1791,7 @@
         <w:rPr>
           <w:lang w:val="pt-BR"/>
         </w:rPr>
-        <w:t>Severidade de</w:t>
-      </w:r>
-      <w:r>
-        <w:rPr>
-          <w:lang w:val="pt-BR"/>
-        </w:rPr>
-        <w:t xml:space="preserve"> defeitos</w:t>
-      </w:r>
-      <w:r>
-        <w:rPr>
-          <w:lang w:val="pt-BR"/>
-        </w:rPr>
-        <w:t xml:space="preserve"> aceitos:</w:t>
+        <w:t>Teste unitário das funcionalidades desenvolvidas</w:t>
       </w:r>
     </w:p>
     <w:p>
@@ -1807,33 +1809,49 @@
         <w:rPr>
           <w:lang w:val="pt-BR"/>
         </w:rPr>
-        <w:t xml:space="preserve">0% </w:t>
-      </w:r>
-      <w:r>
-        <w:rPr>
-          <w:lang w:val="pt-BR"/>
-        </w:rPr>
-        <w:t xml:space="preserve">de defeitos </w:t>
-      </w:r>
-      <w:proofErr w:type="spellStart"/>
-      <w:r>
-        <w:rPr>
-          <w:lang w:val="pt-BR"/>
-        </w:rPr>
-        <w:t>blocante</w:t>
-      </w:r>
-      <w:r>
-        <w:rPr>
-          <w:lang w:val="pt-BR"/>
-        </w:rPr>
-        <w:t>s</w:t>
-      </w:r>
-      <w:proofErr w:type="spellEnd"/>
-      <w:r>
-        <w:rPr>
-          <w:lang w:val="pt-BR"/>
-        </w:rPr>
-        <w:t>.</w:t>
+        <w:t xml:space="preserve">Os testes unitários serão escritos a partir das </w:t>
+      </w:r>
+      <w:r>
+        <w:rPr>
+          <w:lang w:val="en-US"/>
+        </w:rPr>
+        <w:t>user stories</w:t>
+      </w:r>
+      <w:r>
+        <w:rPr>
+          <w:lang w:val="pt-BR"/>
+        </w:rPr>
+        <w:t xml:space="preserve"> envolvidos no desenvolvimento daquela funcionalidade.</w:t>
+      </w:r>
+    </w:p>
+    <w:p>
+      <w:pPr>
+        <w:pStyle w:val="PargrafodaLista"/>
+        <w:numPr>
+          <w:ilvl w:val="0"/>
+          <w:numId w:val="1"/>
+        </w:numPr>
+        <w:rPr>
+          <w:lang w:val="pt-BR"/>
+        </w:rPr>
+      </w:pPr>
+      <w:r>
+        <w:rPr>
+          <w:lang w:val="pt-BR"/>
+        </w:rPr>
+        <w:t>Severidade de</w:t>
+      </w:r>
+      <w:r>
+        <w:rPr>
+          <w:lang w:val="pt-BR"/>
+        </w:rPr>
+        <w:t xml:space="preserve"> defeitos</w:t>
+      </w:r>
+      <w:r>
+        <w:rPr>
+          <w:lang w:val="pt-BR"/>
+        </w:rPr>
+        <w:t xml:space="preserve"> aceitos:</w:t>
       </w:r>
     </w:p>
     <w:p>
@@ -1851,25 +1869,25 @@
         <w:rPr>
           <w:lang w:val="pt-BR"/>
         </w:rPr>
-        <w:t>0%</w:t>
-      </w:r>
-      <w:r>
-        <w:rPr>
-          <w:lang w:val="pt-BR"/>
-        </w:rPr>
-        <w:t xml:space="preserve"> de defeitos</w:t>
-      </w:r>
-      <w:r>
-        <w:rPr>
-          <w:lang w:val="pt-BR"/>
-        </w:rPr>
-        <w:t xml:space="preserve"> </w:t>
-      </w:r>
-      <w:r>
-        <w:rPr>
-          <w:lang w:val="pt-BR"/>
-        </w:rPr>
-        <w:t>críticos.</w:t>
+        <w:t xml:space="preserve">0% </w:t>
+      </w:r>
+      <w:r>
+        <w:rPr>
+          <w:lang w:val="pt-BR"/>
+        </w:rPr>
+        <w:t xml:space="preserve">de defeitos </w:t>
+      </w:r>
+      <w:r>
+        <w:rPr>
+          <w:lang w:val="pt-BR"/>
+        </w:rPr>
+        <w:t>blocante</w:t>
+      </w:r>
+      <w:r>
+        <w:rPr>
+          <w:lang w:val="pt-BR"/>
+        </w:rPr>
+        <w:t>s.</w:t>
       </w:r>
     </w:p>
     <w:p>
@@ -1887,6 +1905,42 @@
         <w:rPr>
           <w:lang w:val="pt-BR"/>
         </w:rPr>
+        <w:t>0%</w:t>
+      </w:r>
+      <w:r>
+        <w:rPr>
+          <w:lang w:val="pt-BR"/>
+        </w:rPr>
+        <w:t xml:space="preserve"> de defeitos</w:t>
+      </w:r>
+      <w:r>
+        <w:rPr>
+          <w:lang w:val="pt-BR"/>
+        </w:rPr>
+        <w:t xml:space="preserve"> </w:t>
+      </w:r>
+      <w:r>
+        <w:rPr>
+          <w:lang w:val="pt-BR"/>
+        </w:rPr>
+        <w:t>críticos.</w:t>
+      </w:r>
+    </w:p>
+    <w:p>
+      <w:pPr>
+        <w:pStyle w:val="PargrafodaLista"/>
+        <w:numPr>
+          <w:ilvl w:val="1"/>
+          <w:numId w:val="1"/>
+        </w:numPr>
+        <w:rPr>
+          <w:lang w:val="pt-BR"/>
+        </w:rPr>
+      </w:pPr>
+      <w:r>
+        <w:rPr>
+          <w:lang w:val="pt-BR"/>
+        </w:rPr>
         <w:t>0% de defeitos normais.</w:t>
       </w:r>
       <w:r>
@@ -2027,8 +2081,6 @@
           <w:lang w:val="pt-BR"/>
         </w:rPr>
       </w:pPr>
-      <w:bookmarkStart w:id="2" w:name="_GoBack"/>
-      <w:bookmarkEnd w:id="2"/>
     </w:p>
     <w:sectPr>
       <w:pgSz w:w="11906" w:h="16838"/>

</xml_diff>